<commit_message>
feat: some more updates
</commit_message>
<xml_diff>
--- a/Draft Report.docx
+++ b/Draft Report.docx
@@ -27,6 +27,19 @@
     </w:p>
     <w:p>
       <w:pPr>
+        <w:rPr>
+          <w:color w:val="FF0000"/>
+        </w:rPr>
+      </w:pPr>
+      <w:r>
+        <w:rPr>
+          <w:color w:val="FF0000"/>
+        </w:rPr>
+        <w:t>[DRAFT]</w:t>
+      </w:r>
+    </w:p>
+    <w:p>
+      <w:pPr>
         <w:pStyle w:val="Subtitle"/>
       </w:pPr>
       <w:r>
@@ -43,16 +56,94 @@
     </w:p>
     <w:p>
       <w:r>
-        <w:t xml:space="preserve">Transparency and accurate information disclosures are crucial to insurance companies to ensure that their customers understand any products that they may eb obtaining form them. The primary tool used to outline the varying features of an insurers different polices is the Product Disclosure Statement (PDS) which provides comprehensive details about a given insurance product. However, a fault of these PDSs is that they can </w:t>
+        <w:t>Transparency and accurate information disclosure are essential for insurance companies to ensure that their customers have a clear understanding of the products they obtain from them.</w:t>
+      </w:r>
+      <w:r>
+        <w:t xml:space="preserve"> </w:t>
+      </w:r>
+      <w:r>
+        <w:t xml:space="preserve">The primary tool used to outline the </w:t>
+      </w:r>
+      <w:r>
+        <w:t>various</w:t>
+      </w:r>
+      <w:r>
+        <w:t xml:space="preserve"> features of an insurers different polices is the Product Disclosure Statement (PDS) which provides comprehensive details about a given insurance product. However, a fault of these PDSs is that they can </w:t>
       </w:r>
       <w:r>
         <w:t xml:space="preserve">often </w:t>
       </w:r>
       <w:r>
-        <w:t>be too complex for average individuals to understand and as such customers often rely on direct communications with an insurer (or a representative) to determine if a product is right for them.</w:t>
-      </w:r>
-      <w:r>
-        <w:t xml:space="preserve"> This reliance on an insurer’s representatives to disclose information about their different products can instead lead to a different problem of salespeople making claims/promises about products which deviate from what is said in its PDS. This paper explores the use of generative AI (particularly ChatGPT) to detect such deviations from the PDS using the transcript of communication between a customer and an insurer’s representative.</w:t>
+        <w:t xml:space="preserve">be too complex for </w:t>
+      </w:r>
+      <w:r>
+        <w:t xml:space="preserve">the </w:t>
+      </w:r>
+      <w:r>
+        <w:t>average individual</w:t>
+      </w:r>
+      <w:r>
+        <w:t xml:space="preserve"> </w:t>
+      </w:r>
+      <w:r>
+        <w:t xml:space="preserve">to understand and as such customers often rely on direct communications with an insurer (or </w:t>
+      </w:r>
+      <w:r>
+        <w:t xml:space="preserve">more likely </w:t>
+      </w:r>
+      <w:r>
+        <w:t>a representative</w:t>
+      </w:r>
+      <w:r>
+        <w:t xml:space="preserve"> of the insurer</w:t>
+      </w:r>
+      <w:r>
+        <w:t>) to determine if a product is right for them.</w:t>
+      </w:r>
+      <w:r>
+        <w:t xml:space="preserve"> This reliance on an insurer’s representatives to disclose information about their different products can instead lead to a different problem</w:t>
+      </w:r>
+      <w:r>
+        <w:t xml:space="preserve"> where </w:t>
+      </w:r>
+      <w:r>
+        <w:t xml:space="preserve">salespeople </w:t>
+      </w:r>
+      <w:r>
+        <w:t xml:space="preserve">mistakenly </w:t>
+      </w:r>
+      <w:r>
+        <w:t>mak</w:t>
+      </w:r>
+      <w:r>
+        <w:t xml:space="preserve">e </w:t>
+      </w:r>
+      <w:r>
+        <w:t>claims/promises about products which deviate from what is said in its PDS. This paper explores the use of generative AI (particularly ChatGPT) to detect such deviations</w:t>
+      </w:r>
+      <w:r>
+        <w:t xml:space="preserve"> in claims</w:t>
+      </w:r>
+      <w:r>
+        <w:t xml:space="preserve"> from the PDS using </w:t>
+      </w:r>
+      <w:r>
+        <w:t>a</w:t>
+      </w:r>
+      <w:r>
+        <w:t xml:space="preserve"> transcript of </w:t>
+      </w:r>
+      <w:r>
+        <w:t xml:space="preserve">the </w:t>
+      </w:r>
+      <w:r>
+        <w:t>communication</w:t>
+      </w:r>
+      <w:r>
+        <w:t>s</w:t>
+      </w:r>
+      <w:r>
+        <w:t xml:space="preserve"> between a customer and an insurer’s representative.</w:t>
       </w:r>
     </w:p>
     <w:p>
@@ -107,6 +198,7 @@
         <w:t>A transcript</w:t>
       </w:r>
     </w:p>
+    <w:p/>
     <w:p>
       <w:pPr>
         <w:pStyle w:val="Heading2"/>
@@ -117,7 +209,13 @@
     </w:p>
     <w:p>
       <w:r>
-        <w:t xml:space="preserve">The meta prompt is used to give the modal context on what its role is and how it should be performed. In this model we used to </w:t>
+        <w:t>The meta prompt is used to give the mod</w:t>
+      </w:r>
+      <w:r>
+        <w:t>e</w:t>
+      </w:r>
+      <w:r>
+        <w:t xml:space="preserve">l context on what its role is and how it should be performed. In this model we used to </w:t>
       </w:r>
       <w:proofErr w:type="gramStart"/>
       <w:r>
@@ -212,131 +310,194 @@
       <w:r>
         <w:t xml:space="preserve">This meta prompt outlines the model is responsible for processing transcripts of telephone calls between a salesperson and a potential customer. It then outlines that </w:t>
       </w:r>
+      <w:r>
+        <w:t>its</w:t>
+      </w:r>
+      <w:r>
+        <w:t xml:space="preserve"> role is to detect if any claims made by the salesperson deviate from what is said in the product </w:t>
+      </w:r>
+      <w:r>
+        <w:lastRenderedPageBreak/>
+        <w:t>disclosure statement. It then details the structure of the transcript that it will</w:t>
+      </w:r>
+      <w:r>
+        <w:t xml:space="preserve"> be</w:t>
+      </w:r>
+      <w:r>
+        <w:t xml:space="preserve"> </w:t>
+      </w:r>
+      <w:r>
+        <w:t>inputted</w:t>
+      </w:r>
+      <w:r>
+        <w:t xml:space="preserve"> and how it should format its output.</w:t>
+      </w:r>
+    </w:p>
+    <w:p/>
+    <w:p>
+      <w:r>
+        <w:t xml:space="preserve">You will also note that the </w:t>
+      </w:r>
+      <w:r>
+        <w:t>m</w:t>
+      </w:r>
+      <w:r>
+        <w:t xml:space="preserve">eta prompt alerts the model that there will be information that will not be shared with it and instead replaced with “(REDACTED)”. This has been added as in </w:t>
+      </w:r>
+      <w:r>
+        <w:t xml:space="preserve">real world </w:t>
+      </w:r>
+      <w:r>
+        <w:t>application</w:t>
+      </w:r>
+      <w:r>
+        <w:t>s</w:t>
+      </w:r>
+      <w:r>
+        <w:t xml:space="preserve"> we would want to limit the amount of personal information that is given to the model.</w:t>
+      </w:r>
+    </w:p>
+    <w:p/>
+    <w:p>
+      <w:r>
+        <w:t xml:space="preserve">Additionally, the meta prompt does not state that the PDS is in reference to an insurance product. </w:t>
+      </w:r>
+      <w:r>
+        <w:t>Instead,</w:t>
+      </w:r>
+      <w:r>
+        <w:t xml:space="preserve"> the model will have to determine this from the PDS itself.</w:t>
+      </w:r>
+      <w:r>
+        <w:t xml:space="preserve"> This is done intentionally.</w:t>
+      </w:r>
+    </w:p>
+    <w:p/>
+    <w:p>
+      <w:pPr>
+        <w:pStyle w:val="Heading2"/>
+      </w:pPr>
+      <w:r>
+        <w:t>Overview of the PDS</w:t>
+      </w:r>
+    </w:p>
+    <w:p>
+      <w:r>
+        <w:t>For each transcript t</w:t>
+      </w:r>
+      <w:r>
+        <w:t xml:space="preserve">he model is provided </w:t>
+      </w:r>
+      <w:r>
+        <w:t xml:space="preserve">with </w:t>
+      </w:r>
+      <w:r>
+        <w:t xml:space="preserve">an overview of the PDS for the product that is mentioned within the </w:t>
+      </w:r>
+      <w:r>
+        <w:t>transcript</w:t>
+      </w:r>
+      <w:r>
+        <w:t xml:space="preserve">. It will then use this description to gauge whether the salesperson has made </w:t>
+      </w:r>
+      <w:r>
+        <w:t>a</w:t>
+      </w:r>
+      <w:r>
+        <w:t xml:space="preserve"> </w:t>
+      </w:r>
+      <w:r>
+        <w:t>claim</w:t>
+      </w:r>
+      <w:r>
+        <w:t xml:space="preserve"> or promises about the product that differ</w:t>
+      </w:r>
+      <w:r>
+        <w:t>s</w:t>
+      </w:r>
+      <w:r>
+        <w:t xml:space="preserve"> from the PDS. An example </w:t>
+      </w:r>
+      <w:r>
+        <w:t xml:space="preserve">overview of a </w:t>
+      </w:r>
+      <w:r>
+        <w:t>PDS used is shown below.</w:t>
+      </w:r>
+    </w:p>
+    <w:p/>
+    <w:p>
+      <w:pPr>
+        <w:jc w:val="center"/>
+      </w:pPr>
+      <w:r>
+        <w:t>“</w:t>
+      </w:r>
+      <w:r>
+        <w:t xml:space="preserve">This PDS is for a car insurance policy which covers the policyholder from any </w:t>
+      </w:r>
       <w:proofErr w:type="gramStart"/>
       <w:r>
-        <w:t>it</w:t>
+        <w:t>third</w:t>
+      </w:r>
+      <w:r>
+        <w:t xml:space="preserve"> party</w:t>
       </w:r>
       <w:proofErr w:type="gramEnd"/>
       <w:r>
-        <w:t xml:space="preserve"> role is to detect if any claims made by the salesperson deviate from what is said in the product disclosure statement. It then details the structure of the transcript that it will receive and how it should format its output.</w:t>
-      </w:r>
+        <w:t xml:space="preserve"> </w:t>
+      </w:r>
+      <w:r>
+        <w:t>liabilities</w:t>
+      </w:r>
+      <w:r>
+        <w:t xml:space="preserve"> in the case that they have an accident while driving. The policy does not include cover for the driver's vehicle only </w:t>
+      </w:r>
+      <w:r>
+        <w:t>third-party</w:t>
+      </w:r>
+      <w:r>
+        <w:t xml:space="preserve"> damage caused in the incident. The product includes a premium of $100 paid monthly by the user to the insurance company and has a lock in period of 2 years. If the customer decides that they wish to exit the contract early they will have to pay an exit fee equivalent to two months of premiums. If by the end of the two </w:t>
+      </w:r>
+      <w:r>
+        <w:t>years,</w:t>
+      </w:r>
+      <w:r>
+        <w:t xml:space="preserve"> the user has not made any claims they will be refunded half of the premiums they </w:t>
+      </w:r>
+      <w:proofErr w:type="gramStart"/>
+      <w:r>
+        <w:t>paid.</w:t>
+      </w:r>
+      <w:r>
+        <w:t>“</w:t>
+      </w:r>
+      <w:proofErr w:type="gramEnd"/>
     </w:p>
     <w:p/>
     <w:p>
       <w:r>
-        <w:lastRenderedPageBreak/>
-        <w:t>You will also note that the Meta prompt alerts the model that there will be information that will not be shared with it and instead replaced with “(REDACTED)”. This has been added as in application we would want to limit the amount of personal information that is given to the model.</w:t>
+        <w:t xml:space="preserve">While </w:t>
+      </w:r>
+      <w:r>
+        <w:t>uncomplicated</w:t>
+      </w:r>
+      <w:r>
+        <w:t xml:space="preserve"> this example overview does present several challenges to the model. For example, it mentions that in the case of early termination an “</w:t>
+      </w:r>
+      <w:r>
+        <w:t>exit fee equivalent to two months of premiums</w:t>
+      </w:r>
+      <w:r>
+        <w:t>” will need to be paid instead of the exact amount ($200). This means that the model will have to perform its own reasoning if a claim such as “$150 will be charged as an exit fee” is made by a salesperson as the model is not directly presented the numerical amount.</w:t>
       </w:r>
     </w:p>
     <w:p/>
     <w:p>
-      <w:r>
-        <w:t xml:space="preserve">Additionally, the meta prompt does not state that the PDS is in reference to an insurance product. </w:t>
-      </w:r>
-      <w:proofErr w:type="gramStart"/>
-      <w:r>
-        <w:t>Instead</w:t>
-      </w:r>
-      <w:proofErr w:type="gramEnd"/>
-      <w:r>
-        <w:t xml:space="preserve"> the model will have to determine this from the PDS itself.</w:t>
-      </w:r>
-    </w:p>
-    <w:p/>
-    <w:p>
       <w:pPr>
         <w:pStyle w:val="Heading2"/>
       </w:pPr>
       <w:r>
-        <w:t>Overview of the PDS</w:t>
-      </w:r>
-    </w:p>
-    <w:p>
-      <w:r>
-        <w:t xml:space="preserve">The model is provided an overview of the PDS for the product that is mentioned within the call. It will then use this description to gauge whether the salesperson has made </w:t>
-      </w:r>
-      <w:proofErr w:type="gramStart"/>
-      <w:r>
-        <w:t>an</w:t>
-      </w:r>
-      <w:proofErr w:type="gramEnd"/>
-      <w:r>
-        <w:t xml:space="preserve"> </w:t>
-      </w:r>
-      <w:r>
-        <w:t>claim</w:t>
-      </w:r>
-      <w:r>
-        <w:t xml:space="preserve"> or promises about the product that differ from the PDS. An example PDS used is shown below.</w:t>
-      </w:r>
-    </w:p>
-    <w:p/>
-    <w:p>
-      <w:pPr>
-        <w:jc w:val="center"/>
-      </w:pPr>
-      <w:r>
-        <w:t>“</w:t>
-      </w:r>
-      <w:r>
-        <w:t xml:space="preserve">This PDS is for a car insurance policy which covers the policyholder from any </w:t>
-      </w:r>
-      <w:proofErr w:type="gramStart"/>
-      <w:r>
-        <w:t>third</w:t>
-      </w:r>
-      <w:r>
-        <w:t xml:space="preserve"> party</w:t>
-      </w:r>
-      <w:proofErr w:type="gramEnd"/>
-      <w:r>
-        <w:t xml:space="preserve"> </w:t>
-      </w:r>
-      <w:r>
-        <w:t>liabilities</w:t>
-      </w:r>
-      <w:r>
-        <w:t xml:space="preserve"> in the case that they have an accident while driving. The policy does not include cover for the driver's vehicle only </w:t>
-      </w:r>
-      <w:r>
-        <w:t>third-party</w:t>
-      </w:r>
-      <w:r>
-        <w:t xml:space="preserve"> damage caused in the incident. The product includes a premium of $100 paid monthly by the user to the insurance company and has a lock in period of 2 years. If the customer decides that they wish to exit the contract early they will have to pay an exit fee equivalent to two months of premiums. If by the end of the two </w:t>
-      </w:r>
-      <w:r>
-        <w:t>years,</w:t>
-      </w:r>
-      <w:r>
-        <w:t xml:space="preserve"> the user has not made any claims they will be refunded half of the premiums they </w:t>
-      </w:r>
-      <w:proofErr w:type="gramStart"/>
-      <w:r>
-        <w:t>paid.</w:t>
-      </w:r>
-      <w:r>
-        <w:t>“</w:t>
-      </w:r>
-      <w:proofErr w:type="gramEnd"/>
-    </w:p>
-    <w:p/>
-    <w:p>
-      <w:r>
-        <w:t>While fairly uncomplicate this example overview does present several challenges to the model. For example, it mentions that in the case of early termination an “</w:t>
-      </w:r>
-      <w:r>
-        <w:t>exit fee equivalent to two months of premiums</w:t>
-      </w:r>
-      <w:r>
-        <w:t>” will need to be paid instead of the exact amount ($200). This means that the model will have to perform its own reasoning if a claim such as “$150 will be charged as an exit fee” is made by a salesperson as the model is not directly presented the numerical amount.</w:t>
-      </w:r>
-    </w:p>
-    <w:p/>
-    <w:p>
-      <w:pPr>
-        <w:pStyle w:val="Heading2"/>
-      </w:pPr>
-      <w:r>
         <w:t>Transcript</w:t>
       </w:r>
     </w:p>
@@ -350,7 +511,7 @@
         <w:pStyle w:val="Heading1"/>
       </w:pPr>
       <w:r>
-        <w:t>Results</w:t>
+        <w:t>Example Outputs</w:t>
       </w:r>
     </w:p>
     <w:p>
@@ -358,7 +519,10 @@
         <w:t xml:space="preserve">This section outlines </w:t>
       </w:r>
       <w:r>
-        <w:t>select examples that were encountered during the testing of this model. All testing examples can be found in the attached Excel file in Appendix A.</w:t>
+        <w:t xml:space="preserve">select examples that were encountered during the testing of this model. All testing examples can be found in the </w:t>
+      </w:r>
+      <w:r>
+        <w:t>separate Excel file.</w:t>
       </w:r>
       <w:r>
         <w:t xml:space="preserve"> </w:t>
@@ -384,11 +548,8 @@
           </w:tcPr>
           <w:p>
             <w:r>
-              <w:t xml:space="preserve">You are a machine that is responsible for processing telephone call transcripts between salespeople and potential customers. You will be given an overview of a product disclosure statement and a transcript of a phone call and will need to determine if the salesperson has made any promises or claims that do not align with the product disclosure statement. The transcript will follow the structure of the conversation with any sentences said by the salesperson being prefaced by "SALESPERSON" and similarly any </w:t>
-            </w:r>
-            <w:r>
               <w:lastRenderedPageBreak/>
-              <w:t>sentences said by the potential customer being prefaced by "CUSTOMER:". The PDS may contain some information that is not able to be shared with you, this information will be replaced by "(REDACTED)" and should be ignored by you. If you do detect any variance in what is said from the product disclosure statement, you will respond by saying "POTENTIAL BREACH" followed by the reasoning for why you believe that there has been a variance by the salesperson. If you do not detect any variance you will respond with "COMPLIANT".</w:t>
+              <w:t>You are a machine that is responsible for processing telephone call transcripts between salespeople and potential customers. You will be given an overview of a product disclosure statement and a transcript of a phone call and will need to determine if the salesperson has made any promises or claims that do not align with the product disclosure statement. The transcript will follow the structure of the conversation with any sentences said by the salesperson being prefaced by "SALESPERSON" and similarly any sentences said by the potential customer being prefaced by "CUSTOMER:". The PDS may contain some information that is not able to be shared with you, this information will be replaced by "(REDACTED)" and should be ignored by you. If you do detect any variance in what is said from the product disclosure statement, you will respond by saying "POTENTIAL BREACH" followed by the reasoning for why you believe that there has been a variance by the salesperson. If you do not detect any variance you will respond with "COMPLIANT".</w:t>
             </w:r>
           </w:p>
         </w:tc>
@@ -521,6 +682,7 @@
           </w:p>
           <w:p>
             <w:r>
+              <w:lastRenderedPageBreak/>
               <w:t>SALESPERSON: Ok, well we charge a flat $100 premiums paid monthly which is in line with our competitors and do not charge any additional fees if you decide to cancel to policy early.</w:t>
             </w:r>
           </w:p>
@@ -565,11 +727,7 @@
           </w:tcPr>
           <w:p>
             <w:r>
-              <w:t xml:space="preserve">POTENTIAL BREACH: The salesperson has misrepresented the penalty for ending the policy early. According to the product disclosure statement, there is an exit fee equivalent </w:t>
-            </w:r>
-            <w:r>
-              <w:lastRenderedPageBreak/>
-              <w:t>to two months of premiums if the customer decides to cancel the policy early. The salesperson stated that there are no additional fees for early cancellation.</w:t>
+              <w:t>POTENTIAL BREACH: The salesperson has misrepresented the penalty for ending the policy early. According to the product disclosure statement, there is an exit fee equivalent to two months of premiums if the customer decides to cancel the policy early. The salesperson stated that there are no additional fees for early cancellation.</w:t>
             </w:r>
           </w:p>
         </w:tc>
@@ -645,13 +803,19 @@
             <w:r>
               <w:t xml:space="preserve"> by 1,000 up until the age of 95. However, in the case that the individual dies between the ages of 70 and 80 not inclusive they will receive an additional $10,000 on top of their base payout. The policy holder will be charged a monthly premium $120 from when they first take the policy out until they reach an age of 95 at which </w:t>
             </w:r>
+            <w:r>
+              <w:t>point,</w:t>
+            </w:r>
+            <w:r>
+              <w:t xml:space="preserve"> they will be refunded </w:t>
+            </w:r>
             <w:proofErr w:type="gramStart"/>
             <w:r>
-              <w:t>point</w:t>
+              <w:t>all of</w:t>
             </w:r>
             <w:proofErr w:type="gramEnd"/>
             <w:r>
-              <w:t xml:space="preserve"> they will be refunded all of their premiums paid. A special discount is if the user is under the age of 35 when they first take the policy out they will only have to pay a monthly premium of $100 instead of $120, however if the policy holder lapses on their payments while having this discount and then at a </w:t>
+              <w:t xml:space="preserve"> their premiums paid. A special discount is if the user is under the age of 35 when they first take the policy out they will only have to pay a monthly premium of $100 instead of $120, however if the policy holder lapses on their payments while having this discount and then at a </w:t>
             </w:r>
             <w:r>
               <w:t>later</w:t>
@@ -730,6 +894,7 @@
           </w:p>
           <w:p>
             <w:r>
+              <w:lastRenderedPageBreak/>
               <w:t>CUSTOMER: Oh, I thought that as I had this policy previously while under the age of 35 that I would still be eligible for the discount?</w:t>
             </w:r>
           </w:p>
@@ -846,7 +1011,13 @@
     </w:p>
     <w:p>
       <w:r>
-        <w:t>The examples provided demonstrate the effectiveness of this model in detecting deviations between salesperson statements and the information in a PDS, even in complex scenarios. However, it is important to consider the limitations of this study, such as the small sample size and the simplified nature of the testing scenarios</w:t>
+        <w:t>The examples provided demonstrate the effectiveness of this model in detecting deviations between salesperson statements and the information in a PDS, even in complex scenarios</w:t>
+      </w:r>
+      <w:r>
+        <w:t xml:space="preserve"> with very little fine (or course) tuning</w:t>
+      </w:r>
+      <w:r>
+        <w:t>. However, it is important to consider the limitations of this study, such as the small sample size and the simplified nature of the testing scenarios</w:t>
       </w:r>
       <w:r>
         <w:t xml:space="preserve"> compared to what would be observed in the real world</w:t>
@@ -854,28 +1025,23 @@
       <w:r>
         <w:t>. As a result, it remains unclear whether this approach can be effectively applied in real-world situations. Further research is needed to evaluate the practicality and effectiveness of this model in more complex real-life scenarios.</w:t>
       </w:r>
-      <w:r>
-        <w:br w:type="page"/>
-      </w:r>
-    </w:p>
-    <w:p>
-      <w:pPr>
-        <w:pStyle w:val="Heading1"/>
-      </w:pPr>
-      <w:r>
-        <w:lastRenderedPageBreak/>
-        <w:t>Appendix A</w:t>
-      </w:r>
-    </w:p>
-    <w:p>
-      <w:r>
-        <w:t xml:space="preserve">[ Insert Excel </w:t>
-      </w:r>
-      <w:proofErr w:type="gramStart"/>
-      <w:r>
-        <w:t>file ]</w:t>
-      </w:r>
-      <w:proofErr w:type="gramEnd"/>
+    </w:p>
+    <w:p/>
+    <w:p>
+      <w:r>
+        <w:t xml:space="preserve">The source code for this report can be found at </w:t>
+      </w:r>
+      <w:hyperlink r:id="rId5" w:history="1">
+        <w:r>
+          <w:rPr>
+            <w:rStyle w:val="Hyperlink"/>
+          </w:rPr>
+          <w:t>https://github.com/James-Coulson/detecting-untruthful-salespeople</w:t>
+        </w:r>
+      </w:hyperlink>
+      <w:r>
+        <w:t>.</w:t>
+      </w:r>
     </w:p>
     <w:sectPr>
       <w:pgSz w:w="11906" w:h="16838"/>
@@ -1660,6 +1826,29 @@
       <w:color w:val="2F5496" w:themeColor="accent1" w:themeShade="BF"/>
     </w:rPr>
   </w:style>
+  <w:style w:type="character" w:styleId="Hyperlink">
+    <w:name w:val="Hyperlink"/>
+    <w:basedOn w:val="DefaultParagraphFont"/>
+    <w:uiPriority w:val="99"/>
+    <w:unhideWhenUsed/>
+    <w:rsid w:val="00D11804"/>
+    <w:rPr>
+      <w:color w:val="0563C1" w:themeColor="hyperlink"/>
+      <w:u w:val="single"/>
+    </w:rPr>
+  </w:style>
+  <w:style w:type="character" w:styleId="UnresolvedMention">
+    <w:name w:val="Unresolved Mention"/>
+    <w:basedOn w:val="DefaultParagraphFont"/>
+    <w:uiPriority w:val="99"/>
+    <w:semiHidden/>
+    <w:unhideWhenUsed/>
+    <w:rsid w:val="00D11804"/>
+    <w:rPr>
+      <w:color w:val="605E5C"/>
+      <w:shd w:val="clear" w:color="auto" w:fill="E1DFDD"/>
+    </w:rPr>
+  </w:style>
 </w:styles>
 </file>
 

</xml_diff>